<commit_message>
Added Postman tests to do basic validations and see the responses
</commit_message>
<xml_diff>
--- a/General Document.docx
+++ b/General Document.docx
@@ -1594,7 +1594,27 @@
           <w:kern w:val="0"/>
           <w14:ligatures w14:val="none"/>
         </w:rPr>
-        <w:t>API Tests (Postman)</w:t>
+        <w:t>API Tests (Postman</w:t>
+      </w:r>
+      <w:r>
+        <w:rPr>
+          <w:rFonts w:ascii="Times New Roman" w:eastAsia="Times New Roman" w:hAnsi="Times New Roman" w:cs="Times New Roman"/>
+          <w:b/>
+          <w:bCs/>
+          <w:kern w:val="0"/>
+          <w14:ligatures w14:val="none"/>
+        </w:rPr>
+        <w:t>/Cypress</w:t>
+      </w:r>
+      <w:r>
+        <w:rPr>
+          <w:rFonts w:ascii="Times New Roman" w:eastAsia="Times New Roman" w:hAnsi="Times New Roman" w:cs="Times New Roman"/>
+          <w:b/>
+          <w:bCs/>
+          <w:kern w:val="0"/>
+          <w14:ligatures w14:val="none"/>
+        </w:rPr>
+        <w:t>)</w:t>
       </w:r>
     </w:p>
     <w:p>

</xml_diff>